<commit_message>
Napisan dio poglavlja 4.2 i poglavlja 4
</commit_message>
<xml_diff>
--- a/Dokumentacija/4.1. Opis obrazaca uporabe.docx
+++ b/Dokumentacija/4.1. Opis obrazaca uporabe.docx
@@ -9,6 +9,12 @@
           <w:rFonts w:eastAsia="Arial,Italic"/>
         </w:rPr>
       </w:pPr>
+      <w:r>
+        <w:rPr>
+          <w:rFonts w:eastAsia="Arial,Italic"/>
+        </w:rPr>
+        <w:t>–</w:t>
+      </w:r>
     </w:p>
     <w:p>
       <w:pPr>
@@ -490,7 +496,17 @@
           <w:sz w:val="26"/>
           <w:szCs w:val="26"/>
         </w:rPr>
-        <w:t>UpišiPodatkeOVlasniku</w:t>
+        <w:t>UpišiPodatke</w:t>
+      </w:r>
+      <w:r>
+        <w:rPr>
+          <w:rFonts w:ascii="Arial" w:eastAsia="Arial,Italic" w:hAnsi="Arial" w:cs="Arial"/>
+          <w:i/>
+          <w:iCs/>
+          <w:sz w:val="26"/>
+          <w:szCs w:val="26"/>
+        </w:rPr>
+        <w:t>Vlasnika</w:t>
       </w:r>
     </w:p>
     <w:p>
@@ -2464,7 +2480,25 @@
           <w:sz w:val="26"/>
           <w:szCs w:val="26"/>
         </w:rPr>
-        <w:t>Unos je ispravan, sustav provjerava u bazi podatka je li u mogućnosti obaviti radnju.</w:t>
+        <w:t>Unos je ispravan, sustav provjerava u bazi podatka je li u mogućnosti obaviti radnju</w:t>
+      </w:r>
+      <w:r>
+        <w:rPr>
+          <w:rFonts w:ascii="Arial" w:eastAsia="Arial,Italic" w:hAnsi="Arial" w:cs="Arial"/>
+          <w:iCs/>
+          <w:sz w:val="26"/>
+          <w:szCs w:val="26"/>
+        </w:rPr>
+        <w:t xml:space="preserve"> ()</w:t>
+      </w:r>
+      <w:r>
+        <w:rPr>
+          <w:rFonts w:ascii="Arial" w:eastAsia="Arial,Italic" w:hAnsi="Arial" w:cs="Arial"/>
+          <w:iCs/>
+          <w:sz w:val="26"/>
+          <w:szCs w:val="26"/>
+        </w:rPr>
+        <w:t>.</w:t>
       </w:r>
     </w:p>
     <w:p>
@@ -2488,7 +2522,25 @@
           <w:sz w:val="26"/>
           <w:szCs w:val="26"/>
         </w:rPr>
-        <w:t>Sustav je u mogućnosti napravit promjenu podataka te ih šalje i sprema u bazu podataka.</w:t>
+        <w:t>Sustav je u mogućnosti napravit promjenu</w:t>
+      </w:r>
+      <w:r>
+        <w:rPr>
+          <w:rFonts w:ascii="Arial" w:eastAsia="Arial,Italic" w:hAnsi="Arial" w:cs="Arial"/>
+          <w:iCs/>
+          <w:sz w:val="26"/>
+          <w:szCs w:val="26"/>
+        </w:rPr>
+        <w:t>/dodavanje</w:t>
+      </w:r>
+      <w:r>
+        <w:rPr>
+          <w:rFonts w:ascii="Arial" w:eastAsia="Arial,Italic" w:hAnsi="Arial" w:cs="Arial"/>
+          <w:iCs/>
+          <w:sz w:val="26"/>
+          <w:szCs w:val="26"/>
+        </w:rPr>
+        <w:t xml:space="preserve"> podataka te ih šalje i sprema u bazu podataka.</w:t>
       </w:r>
     </w:p>
     <w:p>
@@ -10653,18 +10705,7 @@
           <w:sz w:val="26"/>
           <w:szCs w:val="26"/>
         </w:rPr>
-        <w:t>, administrator prijavljen u sustav, administrator zaprimio</w:t>
-      </w:r>
-      <w:bookmarkStart w:id="0" w:name="_GoBack"/>
-      <w:bookmarkEnd w:id="0"/>
-      <w:r>
-        <w:rPr>
-          <w:rFonts w:ascii="Arial" w:eastAsia="Arial,Italic" w:hAnsi="Arial" w:cs="Arial"/>
-          <w:iCs/>
-          <w:sz w:val="26"/>
-          <w:szCs w:val="26"/>
-        </w:rPr>
-        <w:t xml:space="preserve"> zahtjev o promjeni rezervacije.</w:t>
+        <w:t>, administrator prijavljen u sustav, administrator zaprimio zahtjev o promjeni rezervacije.</w:t>
       </w:r>
     </w:p>
     <w:p>
@@ -10942,39 +10983,53 @@
       <w:r>
         <w:t xml:space="preserve">Slika </w:t>
       </w:r>
-      <w:fldSimple w:instr=" STYLEREF 1 \s ">
-        <w:r>
-          <w:rPr>
-            <w:noProof/>
-          </w:rPr>
-          <w:t>0</w:t>
-        </w:r>
-      </w:fldSimple>
+      <w:r>
+        <w:fldChar w:fldCharType="begin"/>
+      </w:r>
+      <w:r>
+        <w:instrText xml:space="preserve"> STYLEREF 1 \s </w:instrText>
+      </w:r>
+      <w:r>
+        <w:fldChar w:fldCharType="separate"/>
+      </w:r>
+      <w:r>
+        <w:rPr>
+          <w:noProof/>
+        </w:rPr>
+        <w:t>0</w:t>
+      </w:r>
+      <w:r>
+        <w:rPr>
+          <w:noProof/>
+        </w:rPr>
+        <w:fldChar w:fldCharType="end"/>
+      </w:r>
       <w:r>
         <w:t>.</w:t>
       </w:r>
-      <w:fldSimple w:instr=" SEQ Slika \* ARABIC \s 1 ">
-        <w:r>
-          <w:rPr>
-            <w:noProof/>
-          </w:rPr>
-          <w:t>1</w:t>
-        </w:r>
-      </w:fldSimple>
-      <w:r>
-        <w:t xml:space="preserve"> Dijagram obrazaca uporabe Informatička kuća: </w:t>
-      </w:r>
-      <w:r>
-        <w:t xml:space="preserve">UC1 </w:t>
-      </w:r>
-      <w:r>
-        <w:t>–</w:t>
-      </w:r>
-      <w:r>
-        <w:t xml:space="preserve"> UC</w:t>
-      </w:r>
-      <w:r>
-        <w:t>2</w:t>
+      <w:r>
+        <w:fldChar w:fldCharType="begin"/>
+      </w:r>
+      <w:r>
+        <w:instrText xml:space="preserve"> SEQ Slika \* ARABIC \s 1 </w:instrText>
+      </w:r>
+      <w:r>
+        <w:fldChar w:fldCharType="separate"/>
+      </w:r>
+      <w:r>
+        <w:rPr>
+          <w:noProof/>
+        </w:rPr>
+        <w:t>1</w:t>
+      </w:r>
+      <w:r>
+        <w:rPr>
+          <w:noProof/>
+        </w:rPr>
+        <w:fldChar w:fldCharType="end"/>
+      </w:r>
+      <w:r>
+        <w:t xml:space="preserve"> Dijagram obrazaca uporabe Informatička kuća: UC1 – UC2</w:t>
       </w:r>
     </w:p>
     <w:p>
@@ -11053,25 +11108,51 @@
       <w:r>
         <w:t xml:space="preserve">Slika </w:t>
       </w:r>
-      <w:fldSimple w:instr=" STYLEREF 1 \s ">
-        <w:r>
-          <w:rPr>
-            <w:noProof/>
-          </w:rPr>
-          <w:t>0</w:t>
-        </w:r>
-      </w:fldSimple>
+      <w:r>
+        <w:fldChar w:fldCharType="begin"/>
+      </w:r>
+      <w:r>
+        <w:instrText xml:space="preserve"> STYLEREF 1 \s </w:instrText>
+      </w:r>
+      <w:r>
+        <w:fldChar w:fldCharType="separate"/>
+      </w:r>
+      <w:r>
+        <w:rPr>
+          <w:noProof/>
+        </w:rPr>
+        <w:t>0</w:t>
+      </w:r>
+      <w:r>
+        <w:rPr>
+          <w:noProof/>
+        </w:rPr>
+        <w:fldChar w:fldCharType="end"/>
+      </w:r>
       <w:r>
         <w:t>.</w:t>
       </w:r>
-      <w:fldSimple w:instr=" SEQ Slika \* ARABIC \s 1 ">
-        <w:r>
-          <w:rPr>
-            <w:noProof/>
-          </w:rPr>
-          <w:t>2</w:t>
-        </w:r>
-      </w:fldSimple>
+      <w:r>
+        <w:fldChar w:fldCharType="begin"/>
+      </w:r>
+      <w:r>
+        <w:instrText xml:space="preserve"> SEQ Slika \* ARABIC \s 1 </w:instrText>
+      </w:r>
+      <w:r>
+        <w:fldChar w:fldCharType="separate"/>
+      </w:r>
+      <w:r>
+        <w:rPr>
+          <w:noProof/>
+        </w:rPr>
+        <w:t>2</w:t>
+      </w:r>
+      <w:r>
+        <w:rPr>
+          <w:noProof/>
+        </w:rPr>
+        <w:fldChar w:fldCharType="end"/>
+      </w:r>
       <w:r>
         <w:t xml:space="preserve"> </w:t>
       </w:r>
@@ -11154,25 +11235,51 @@
       <w:r>
         <w:t xml:space="preserve">Slika </w:t>
       </w:r>
-      <w:fldSimple w:instr=" STYLEREF 1 \s ">
-        <w:r>
-          <w:rPr>
-            <w:noProof/>
-          </w:rPr>
-          <w:t>0</w:t>
-        </w:r>
-      </w:fldSimple>
+      <w:r>
+        <w:fldChar w:fldCharType="begin"/>
+      </w:r>
+      <w:r>
+        <w:instrText xml:space="preserve"> STYLEREF 1 \s </w:instrText>
+      </w:r>
+      <w:r>
+        <w:fldChar w:fldCharType="separate"/>
+      </w:r>
+      <w:r>
+        <w:rPr>
+          <w:noProof/>
+        </w:rPr>
+        <w:t>0</w:t>
+      </w:r>
+      <w:r>
+        <w:rPr>
+          <w:noProof/>
+        </w:rPr>
+        <w:fldChar w:fldCharType="end"/>
+      </w:r>
       <w:r>
         <w:t>.</w:t>
       </w:r>
-      <w:fldSimple w:instr=" SEQ Slika \* ARABIC \s 1 ">
-        <w:r>
-          <w:rPr>
-            <w:noProof/>
-          </w:rPr>
-          <w:t>3</w:t>
-        </w:r>
-      </w:fldSimple>
+      <w:r>
+        <w:fldChar w:fldCharType="begin"/>
+      </w:r>
+      <w:r>
+        <w:instrText xml:space="preserve"> SEQ Slika \* ARABIC \s 1 </w:instrText>
+      </w:r>
+      <w:r>
+        <w:fldChar w:fldCharType="separate"/>
+      </w:r>
+      <w:r>
+        <w:rPr>
+          <w:noProof/>
+        </w:rPr>
+        <w:t>3</w:t>
+      </w:r>
+      <w:r>
+        <w:rPr>
+          <w:noProof/>
+        </w:rPr>
+        <w:fldChar w:fldCharType="end"/>
+      </w:r>
       <w:r>
         <w:t xml:space="preserve"> Dijagram obrazaca uporabe Pregledi i izvještaji: UC8 - UC12</w:t>
       </w:r>
@@ -11259,25 +11366,51 @@
       <w:r>
         <w:t xml:space="preserve">Slika </w:t>
       </w:r>
-      <w:fldSimple w:instr=" STYLEREF 1 \s ">
-        <w:r>
-          <w:rPr>
-            <w:noProof/>
-          </w:rPr>
-          <w:t>0</w:t>
-        </w:r>
-      </w:fldSimple>
+      <w:r>
+        <w:fldChar w:fldCharType="begin"/>
+      </w:r>
+      <w:r>
+        <w:instrText xml:space="preserve"> STYLEREF 1 \s </w:instrText>
+      </w:r>
+      <w:r>
+        <w:fldChar w:fldCharType="separate"/>
+      </w:r>
+      <w:r>
+        <w:rPr>
+          <w:noProof/>
+        </w:rPr>
+        <w:t>0</w:t>
+      </w:r>
+      <w:r>
+        <w:rPr>
+          <w:noProof/>
+        </w:rPr>
+        <w:fldChar w:fldCharType="end"/>
+      </w:r>
       <w:r>
         <w:t>.</w:t>
       </w:r>
-      <w:fldSimple w:instr=" SEQ Slika \* ARABIC \s 1 ">
-        <w:r>
-          <w:rPr>
-            <w:noProof/>
-          </w:rPr>
-          <w:t>4</w:t>
-        </w:r>
-      </w:fldSimple>
+      <w:r>
+        <w:fldChar w:fldCharType="begin"/>
+      </w:r>
+      <w:r>
+        <w:instrText xml:space="preserve"> SEQ Slika \* ARABIC \s 1 </w:instrText>
+      </w:r>
+      <w:r>
+        <w:fldChar w:fldCharType="separate"/>
+      </w:r>
+      <w:r>
+        <w:rPr>
+          <w:noProof/>
+        </w:rPr>
+        <w:t>4</w:t>
+      </w:r>
+      <w:r>
+        <w:rPr>
+          <w:noProof/>
+        </w:rPr>
+        <w:fldChar w:fldCharType="end"/>
+      </w:r>
       <w:r>
         <w:t xml:space="preserve"> </w:t>
       </w:r>
@@ -11375,25 +11508,51 @@
       <w:r>
         <w:t xml:space="preserve">Slika </w:t>
       </w:r>
-      <w:fldSimple w:instr=" STYLEREF 1 \s ">
-        <w:r>
-          <w:rPr>
-            <w:noProof/>
-          </w:rPr>
-          <w:t>0</w:t>
-        </w:r>
-      </w:fldSimple>
+      <w:r>
+        <w:fldChar w:fldCharType="begin"/>
+      </w:r>
+      <w:r>
+        <w:instrText xml:space="preserve"> STYLEREF 1 \s </w:instrText>
+      </w:r>
+      <w:r>
+        <w:fldChar w:fldCharType="separate"/>
+      </w:r>
+      <w:r>
+        <w:rPr>
+          <w:noProof/>
+        </w:rPr>
+        <w:t>0</w:t>
+      </w:r>
+      <w:r>
+        <w:rPr>
+          <w:noProof/>
+        </w:rPr>
+        <w:fldChar w:fldCharType="end"/>
+      </w:r>
       <w:r>
         <w:t>.</w:t>
       </w:r>
-      <w:fldSimple w:instr=" SEQ Slika \* ARABIC \s 1 ">
-        <w:r>
-          <w:rPr>
-            <w:noProof/>
-          </w:rPr>
-          <w:t>5</w:t>
-        </w:r>
-      </w:fldSimple>
+      <w:r>
+        <w:fldChar w:fldCharType="begin"/>
+      </w:r>
+      <w:r>
+        <w:instrText xml:space="preserve"> SEQ Slika \* ARABIC \s 1 </w:instrText>
+      </w:r>
+      <w:r>
+        <w:fldChar w:fldCharType="separate"/>
+      </w:r>
+      <w:r>
+        <w:rPr>
+          <w:noProof/>
+        </w:rPr>
+        <w:t>5</w:t>
+      </w:r>
+      <w:r>
+        <w:rPr>
+          <w:noProof/>
+        </w:rPr>
+        <w:fldChar w:fldCharType="end"/>
+      </w:r>
       <w:r>
         <w:t xml:space="preserve"> Dijagram obrazaca uporabe</w:t>
       </w:r>
@@ -11487,25 +11646,51 @@
       <w:r>
         <w:t xml:space="preserve">Slika </w:t>
       </w:r>
-      <w:fldSimple w:instr=" STYLEREF 1 \s ">
-        <w:r>
-          <w:rPr>
-            <w:noProof/>
-          </w:rPr>
-          <w:t>0</w:t>
-        </w:r>
-      </w:fldSimple>
+      <w:r>
+        <w:fldChar w:fldCharType="begin"/>
+      </w:r>
+      <w:r>
+        <w:instrText xml:space="preserve"> STYLEREF 1 \s </w:instrText>
+      </w:r>
+      <w:r>
+        <w:fldChar w:fldCharType="separate"/>
+      </w:r>
+      <w:r>
+        <w:rPr>
+          <w:noProof/>
+        </w:rPr>
+        <w:t>0</w:t>
+      </w:r>
+      <w:r>
+        <w:rPr>
+          <w:noProof/>
+        </w:rPr>
+        <w:fldChar w:fldCharType="end"/>
+      </w:r>
       <w:r>
         <w:t>.</w:t>
       </w:r>
-      <w:fldSimple w:instr=" SEQ Slika \* ARABIC \s 1 ">
-        <w:r>
-          <w:rPr>
-            <w:noProof/>
-          </w:rPr>
-          <w:t>6</w:t>
-        </w:r>
-      </w:fldSimple>
+      <w:r>
+        <w:fldChar w:fldCharType="begin"/>
+      </w:r>
+      <w:r>
+        <w:instrText xml:space="preserve"> SEQ Slika \* ARABIC \s 1 </w:instrText>
+      </w:r>
+      <w:r>
+        <w:fldChar w:fldCharType="separate"/>
+      </w:r>
+      <w:r>
+        <w:rPr>
+          <w:noProof/>
+        </w:rPr>
+        <w:t>6</w:t>
+      </w:r>
+      <w:r>
+        <w:rPr>
+          <w:noProof/>
+        </w:rPr>
+        <w:fldChar w:fldCharType="end"/>
+      </w:r>
       <w:r>
         <w:t xml:space="preserve"> </w:t>
       </w:r>
@@ -11603,25 +11788,51 @@
       <w:r>
         <w:t xml:space="preserve">Slika </w:t>
       </w:r>
-      <w:fldSimple w:instr=" STYLEREF 1 \s ">
-        <w:r>
-          <w:rPr>
-            <w:noProof/>
-          </w:rPr>
-          <w:t>0</w:t>
-        </w:r>
-      </w:fldSimple>
+      <w:r>
+        <w:fldChar w:fldCharType="begin"/>
+      </w:r>
+      <w:r>
+        <w:instrText xml:space="preserve"> STYLEREF 1 \s </w:instrText>
+      </w:r>
+      <w:r>
+        <w:fldChar w:fldCharType="separate"/>
+      </w:r>
+      <w:r>
+        <w:rPr>
+          <w:noProof/>
+        </w:rPr>
+        <w:t>0</w:t>
+      </w:r>
+      <w:r>
+        <w:rPr>
+          <w:noProof/>
+        </w:rPr>
+        <w:fldChar w:fldCharType="end"/>
+      </w:r>
       <w:r>
         <w:t>.</w:t>
       </w:r>
-      <w:fldSimple w:instr=" SEQ Slika \* ARABIC \s 1 ">
-        <w:r>
-          <w:rPr>
-            <w:noProof/>
-          </w:rPr>
-          <w:t>7</w:t>
-        </w:r>
-      </w:fldSimple>
+      <w:r>
+        <w:fldChar w:fldCharType="begin"/>
+      </w:r>
+      <w:r>
+        <w:instrText xml:space="preserve"> SEQ Slika \* ARABIC \s 1 </w:instrText>
+      </w:r>
+      <w:r>
+        <w:fldChar w:fldCharType="separate"/>
+      </w:r>
+      <w:r>
+        <w:rPr>
+          <w:noProof/>
+        </w:rPr>
+        <w:t>7</w:t>
+      </w:r>
+      <w:r>
+        <w:rPr>
+          <w:noProof/>
+        </w:rPr>
+        <w:fldChar w:fldCharType="end"/>
+      </w:r>
       <w:r>
         <w:t xml:space="preserve"> </w:t>
       </w:r>
@@ -11634,108 +11845,15 @@
     </w:p>
     <w:p>
       <w:pPr>
-        <w:keepNext/>
-        <w:jc w:val="center"/>
-      </w:pPr>
-      <w:r>
-        <w:rPr>
-          <w:rFonts w:ascii="Arial" w:eastAsia="Arial,Italic" w:hAnsi="Arial" w:cs="Arial"/>
-          <w:iCs/>
-          <w:noProof/>
-          <w:sz w:val="26"/>
-          <w:szCs w:val="26"/>
-          <w:lang w:eastAsia="hr-HR"/>
-        </w:rPr>
-        <w:lastRenderedPageBreak/>
-        <w:drawing>
-          <wp:inline distT="0" distB="0" distL="0" distR="0" wp14:anchorId="6EA10440" wp14:editId="322CFDF7">
-            <wp:extent cx="3294000" cy="2937600"/>
-            <wp:effectExtent l="0" t="0" r="1905" b="0"/>
-            <wp:docPr id="8" name="Picture 8"/>
-            <wp:cNvGraphicFramePr>
-              <a:graphicFrameLocks xmlns:a="http://schemas.openxmlformats.org/drawingml/2006/main" noChangeAspect="1"/>
-            </wp:cNvGraphicFramePr>
-            <a:graphic xmlns:a="http://schemas.openxmlformats.org/drawingml/2006/main">
-              <a:graphicData uri="http://schemas.openxmlformats.org/drawingml/2006/picture">
-                <pic:pic xmlns:pic="http://schemas.openxmlformats.org/drawingml/2006/picture">
-                  <pic:nvPicPr>
-                    <pic:cNvPr id="8" name="PD Korisnik.png"/>
-                    <pic:cNvPicPr/>
-                  </pic:nvPicPr>
-                  <pic:blipFill>
-                    <a:blip r:embed="rId13">
-                      <a:extLst>
-                        <a:ext uri="{28A0092B-C50C-407E-A947-70E740481C1C}">
-                          <a14:useLocalDpi xmlns:a14="http://schemas.microsoft.com/office/drawing/2010/main" val="0"/>
-                        </a:ext>
-                      </a:extLst>
-                    </a:blip>
-                    <a:stretch>
-                      <a:fillRect/>
-                    </a:stretch>
-                  </pic:blipFill>
-                  <pic:spPr>
-                    <a:xfrm>
-                      <a:off x="0" y="0"/>
-                      <a:ext cx="3294000" cy="2937600"/>
-                    </a:xfrm>
-                    <a:prstGeom prst="rect">
-                      <a:avLst/>
-                    </a:prstGeom>
-                  </pic:spPr>
-                </pic:pic>
-              </a:graphicData>
-            </a:graphic>
-          </wp:inline>
-        </w:drawing>
-      </w:r>
-    </w:p>
-    <w:p>
-      <w:pPr>
-        <w:pStyle w:val="Caption"/>
-        <w:jc w:val="center"/>
-        <w:rPr>
-          <w:rFonts w:ascii="Arial" w:eastAsia="Arial,Italic" w:hAnsi="Arial" w:cs="Arial"/>
-          <w:iCs w:val="0"/>
-          <w:sz w:val="26"/>
-          <w:szCs w:val="26"/>
-        </w:rPr>
-      </w:pPr>
-      <w:r>
-        <w:t xml:space="preserve">Slika </w:t>
-      </w:r>
-      <w:fldSimple w:instr=" STYLEREF 1 \s ">
-        <w:r>
-          <w:rPr>
-            <w:noProof/>
-          </w:rPr>
-          <w:t>0</w:t>
-        </w:r>
-      </w:fldSimple>
-      <w:r>
-        <w:t>.</w:t>
-      </w:r>
-      <w:fldSimple w:instr=" SEQ Slika \* ARABIC \s 1 ">
-        <w:r>
-          <w:rPr>
-            <w:noProof/>
-          </w:rPr>
-          <w:t>8</w:t>
-        </w:r>
-      </w:fldSimple>
-      <w:r>
-        <w:t xml:space="preserve"> Dijagram vrsta korisnika</w:t>
-      </w:r>
-    </w:p>
-    <w:p>
-      <w:pPr>
-        <w:rPr>
-          <w:rFonts w:ascii="Arial" w:eastAsia="Arial,Italic" w:hAnsi="Arial" w:cs="Arial"/>
-          <w:iCs/>
-          <w:sz w:val="26"/>
-          <w:szCs w:val="26"/>
-        </w:rPr>
-      </w:pPr>
+        <w:rPr>
+          <w:rFonts w:ascii="Arial" w:eastAsia="Arial,Italic" w:hAnsi="Arial" w:cs="Arial"/>
+          <w:iCs/>
+          <w:sz w:val="26"/>
+          <w:szCs w:val="26"/>
+        </w:rPr>
+      </w:pPr>
+      <w:bookmarkStart w:id="0" w:name="_GoBack"/>
+      <w:bookmarkEnd w:id="0"/>
     </w:p>
     <w:p>
       <w:pPr>
@@ -15359,7 +15477,7 @@
 </file>
 
 <file path=customXml/itemProps1.xml><?xml version="1.0" encoding="utf-8"?>
-<ds:datastoreItem xmlns:ds="http://schemas.openxmlformats.org/officeDocument/2006/customXml" ds:itemID="{C4C3C379-8E5C-434E-B0F0-95594DCAC909}">
+<ds:datastoreItem xmlns:ds="http://schemas.openxmlformats.org/officeDocument/2006/customXml" ds:itemID="{01C9A872-FEB7-46D4-B597-B3B501EE1F2E}">
   <ds:schemaRefs>
     <ds:schemaRef ds:uri="http://schemas.openxmlformats.org/officeDocument/2006/bibliography"/>
   </ds:schemaRefs>

</xml_diff>